<commit_message>
UPDATE update docker file for updateing source code
</commit_message>
<xml_diff>
--- a/1 Số note của tôi.docx
+++ b/1 Số note của tôi.docx
@@ -594,10 +594,10 @@
           <w:lang w:val="en-US"/>
         </w:rPr>
         <w:drawing>
-          <wp:inline distT="0" distB="0" distL="0" distR="0" wp14:anchorId="3D078203" wp14:editId="31D88362">
-            <wp:extent cx="5731510" cy="4596130"/>
+          <wp:inline distT="0" distB="0" distL="0" distR="0" wp14:anchorId="634D1EA0" wp14:editId="209CC368">
+            <wp:extent cx="5731510" cy="3222625"/>
             <wp:effectExtent l="0" t="0" r="2540" b="0"/>
-            <wp:docPr id="2" name="Ảnh 2"/>
+            <wp:docPr id="5" name="Ảnh 5"/>
             <wp:cNvGraphicFramePr>
               <a:graphicFrameLocks xmlns:a="http://schemas.openxmlformats.org/drawingml/2006/main" noChangeAspect="1"/>
             </wp:cNvGraphicFramePr>
@@ -617,7 +617,7 @@
                   <pic:spPr>
                     <a:xfrm>
                       <a:off x="0" y="0"/>
-                      <a:ext cx="5731510" cy="4596130"/>
+                      <a:ext cx="5731510" cy="3222625"/>
                     </a:xfrm>
                     <a:prstGeom prst="rect">
                       <a:avLst/>
@@ -629,6 +629,8 @@
           </wp:inline>
         </w:drawing>
       </w:r>
+      <w:bookmarkStart w:id="0" w:name="_GoBack"/>
+      <w:bookmarkEnd w:id="0"/>
     </w:p>
     <w:p>
       <w:pPr>
@@ -652,7 +654,8 @@
       <w:r>
         <w:rPr>
           <w:b/>
-          <w:lang w:val="en-US"/>
+          <w:noProof/>
+          <w:lang w:eastAsia="vi-VN"/>
         </w:rPr>
         <w:drawing>
           <wp:inline distT="0" distB="0" distL="0" distR="0" wp14:anchorId="36DBCF1E" wp14:editId="49C96B36">
@@ -708,10 +711,128 @@
           <w:b/>
           <w:lang w:val="en-US"/>
         </w:rPr>
-        <w:t>Chạy lệnh gradle build .</w:t>
-      </w:r>
-      <w:bookmarkStart w:id="0" w:name="_GoBack"/>
-      <w:bookmarkEnd w:id="0"/>
+        <w:t xml:space="preserve">Chạy lệnh gradle </w:t>
+      </w:r>
+      <w:proofErr w:type="gramStart"/>
+      <w:r>
+        <w:rPr>
+          <w:b/>
+          <w:lang w:val="en-US"/>
+        </w:rPr>
+        <w:t>build .</w:t>
+      </w:r>
+      <w:proofErr w:type="gramEnd"/>
+    </w:p>
+    <w:p>
+      <w:pPr>
+        <w:rPr>
+          <w:b/>
+          <w:lang w:val="en-US"/>
+        </w:rPr>
+      </w:pPr>
+    </w:p>
+    <w:p>
+      <w:pPr>
+        <w:rPr>
+          <w:b/>
+          <w:lang w:val="en-US"/>
+        </w:rPr>
+      </w:pPr>
+      <w:r>
+        <w:rPr>
+          <w:b/>
+          <w:lang w:val="en-US"/>
+        </w:rPr>
+        <w:t>XÓA CÁC VOLUME VÀ NETORK KHÔNG CÒN SỬ DỤNG</w:t>
+      </w:r>
+    </w:p>
+    <w:p>
+      <w:pPr>
+        <w:pStyle w:val="oancuaDanhsach"/>
+        <w:numPr>
+          <w:ilvl w:val="0"/>
+          <w:numId w:val="4"/>
+        </w:numPr>
+        <w:rPr>
+          <w:b/>
+          <w:lang w:val="en-US"/>
+        </w:rPr>
+      </w:pPr>
+      <w:r>
+        <w:rPr>
+          <w:b/>
+          <w:lang w:val="en-US"/>
+        </w:rPr>
+        <w:t>docker volume ls</w:t>
+      </w:r>
+    </w:p>
+    <w:p>
+      <w:pPr>
+        <w:pStyle w:val="oancuaDanhsach"/>
+        <w:numPr>
+          <w:ilvl w:val="0"/>
+          <w:numId w:val="4"/>
+        </w:numPr>
+        <w:rPr>
+          <w:b/>
+          <w:lang w:val="en-US"/>
+        </w:rPr>
+      </w:pPr>
+      <w:r>
+        <w:rPr>
+          <w:b/>
+          <w:lang w:val="en-US"/>
+        </w:rPr>
+        <w:t xml:space="preserve">docker volume prune </w:t>
+      </w:r>
+    </w:p>
+    <w:p>
+      <w:pPr>
+        <w:pStyle w:val="oancuaDanhsach"/>
+        <w:numPr>
+          <w:ilvl w:val="0"/>
+          <w:numId w:val="4"/>
+        </w:numPr>
+        <w:rPr>
+          <w:b/>
+          <w:lang w:val="en-US"/>
+        </w:rPr>
+      </w:pPr>
+      <w:r>
+        <w:rPr>
+          <w:b/>
+          <w:lang w:val="en-US"/>
+        </w:rPr>
+        <w:t>docker network ls</w:t>
+      </w:r>
+    </w:p>
+    <w:p>
+      <w:pPr>
+        <w:pStyle w:val="oancuaDanhsach"/>
+        <w:numPr>
+          <w:ilvl w:val="0"/>
+          <w:numId w:val="4"/>
+        </w:numPr>
+        <w:rPr>
+          <w:b/>
+          <w:lang w:val="en-US"/>
+        </w:rPr>
+      </w:pPr>
+      <w:r>
+        <w:rPr>
+          <w:b/>
+          <w:lang w:val="en-US"/>
+        </w:rPr>
+        <w:t>docker network prune</w:t>
+      </w:r>
+    </w:p>
+    <w:p>
+      <w:pPr>
+        <w:rPr>
+          <w:b/>
+          <w:lang w:val="en-US"/>
+        </w:rPr>
+      </w:pPr>
     </w:p>
     <w:sectPr>
       <w:pgSz w:w="11906" w:h="16838"/>
@@ -875,6 +996,92 @@
     </w:lvl>
   </w:abstractNum>
   <w:abstractNum w:abstractNumId="1">
+    <w:nsid w:val="5DB830A0"/>
+    <w:multiLevelType w:val="hybridMultilevel"/>
+    <w:tmpl w:val="2BD01D76"/>
+    <w:lvl w:ilvl="0" w:tplc="042A000F">
+      <w:start w:val="1"/>
+      <w:numFmt w:val="decimal"/>
+      <w:lvlText w:val="%1."/>
+      <w:lvlJc w:val="left"/>
+      <w:pPr>
+        <w:ind w:left="720" w:hanging="360"/>
+      </w:pPr>
+    </w:lvl>
+    <w:lvl w:ilvl="1" w:tplc="042A0019" w:tentative="1">
+      <w:start w:val="1"/>
+      <w:numFmt w:val="lowerLetter"/>
+      <w:lvlText w:val="%2."/>
+      <w:lvlJc w:val="left"/>
+      <w:pPr>
+        <w:ind w:left="1440" w:hanging="360"/>
+      </w:pPr>
+    </w:lvl>
+    <w:lvl w:ilvl="2" w:tplc="042A001B" w:tentative="1">
+      <w:start w:val="1"/>
+      <w:numFmt w:val="lowerRoman"/>
+      <w:lvlText w:val="%3."/>
+      <w:lvlJc w:val="right"/>
+      <w:pPr>
+        <w:ind w:left="2160" w:hanging="180"/>
+      </w:pPr>
+    </w:lvl>
+    <w:lvl w:ilvl="3" w:tplc="042A000F" w:tentative="1">
+      <w:start w:val="1"/>
+      <w:numFmt w:val="decimal"/>
+      <w:lvlText w:val="%4."/>
+      <w:lvlJc w:val="left"/>
+      <w:pPr>
+        <w:ind w:left="2880" w:hanging="360"/>
+      </w:pPr>
+    </w:lvl>
+    <w:lvl w:ilvl="4" w:tplc="042A0019" w:tentative="1">
+      <w:start w:val="1"/>
+      <w:numFmt w:val="lowerLetter"/>
+      <w:lvlText w:val="%5."/>
+      <w:lvlJc w:val="left"/>
+      <w:pPr>
+        <w:ind w:left="3600" w:hanging="360"/>
+      </w:pPr>
+    </w:lvl>
+    <w:lvl w:ilvl="5" w:tplc="042A001B" w:tentative="1">
+      <w:start w:val="1"/>
+      <w:numFmt w:val="lowerRoman"/>
+      <w:lvlText w:val="%6."/>
+      <w:lvlJc w:val="right"/>
+      <w:pPr>
+        <w:ind w:left="4320" w:hanging="180"/>
+      </w:pPr>
+    </w:lvl>
+    <w:lvl w:ilvl="6" w:tplc="042A000F" w:tentative="1">
+      <w:start w:val="1"/>
+      <w:numFmt w:val="decimal"/>
+      <w:lvlText w:val="%7."/>
+      <w:lvlJc w:val="left"/>
+      <w:pPr>
+        <w:ind w:left="5040" w:hanging="360"/>
+      </w:pPr>
+    </w:lvl>
+    <w:lvl w:ilvl="7" w:tplc="042A0019" w:tentative="1">
+      <w:start w:val="1"/>
+      <w:numFmt w:val="lowerLetter"/>
+      <w:lvlText w:val="%8."/>
+      <w:lvlJc w:val="left"/>
+      <w:pPr>
+        <w:ind w:left="5760" w:hanging="360"/>
+      </w:pPr>
+    </w:lvl>
+    <w:lvl w:ilvl="8" w:tplc="042A001B" w:tentative="1">
+      <w:start w:val="1"/>
+      <w:numFmt w:val="lowerRoman"/>
+      <w:lvlText w:val="%9."/>
+      <w:lvlJc w:val="right"/>
+      <w:pPr>
+        <w:ind w:left="6480" w:hanging="180"/>
+      </w:pPr>
+    </w:lvl>
+  </w:abstractNum>
+  <w:abstractNum w:abstractNumId="2">
     <w:nsid w:val="70F23A5A"/>
     <w:multiLevelType w:val="multilevel"/>
     <w:tmpl w:val="BB3A24C0"/>
@@ -991,7 +1198,7 @@
       </w:pPr>
     </w:lvl>
   </w:abstractNum>
-  <w:abstractNum w:abstractNumId="2">
+  <w:abstractNum w:abstractNumId="3">
     <w:nsid w:val="7BF400D3"/>
     <w:multiLevelType w:val="hybridMultilevel"/>
     <w:tmpl w:val="806C510C"/>
@@ -1078,13 +1285,16 @@
     </w:lvl>
   </w:abstractNum>
   <w:num w:numId="1">
-    <w:abstractNumId w:val="1"/>
+    <w:abstractNumId w:val="2"/>
   </w:num>
   <w:num w:numId="2">
     <w:abstractNumId w:val="0"/>
   </w:num>
   <w:num w:numId="3">
-    <w:abstractNumId w:val="2"/>
+    <w:abstractNumId w:val="3"/>
+  </w:num>
+  <w:num w:numId="4">
+    <w:abstractNumId w:val="1"/>
   </w:num>
 </w:numbering>
 </file>
@@ -1482,6 +1692,7 @@
   <w:style w:type="paragraph" w:default="1" w:styleId="Binhthng">
     <w:name w:val="Normal"/>
     <w:qFormat/>
+    <w:rsid w:val="00CA2218"/>
   </w:style>
   <w:style w:type="paragraph" w:styleId="u3">
     <w:name w:val="heading 3"/>

</xml_diff>

<commit_message>
PUSH my new note
</commit_message>
<xml_diff>
--- a/1 Số note của tôi.docx
+++ b/1 Số note của tôi.docx
@@ -2,6 +2,97 @@
 <file path=word/document.xml><?xml version="1.0" encoding="utf-8"?>
 <w:document xmlns:wpc="http://schemas.microsoft.com/office/word/2010/wordprocessingCanvas" xmlns:mc="http://schemas.openxmlformats.org/markup-compatibility/2006" xmlns:o="urn:schemas-microsoft-com:office:office" xmlns:r="http://schemas.openxmlformats.org/officeDocument/2006/relationships" xmlns:m="http://schemas.openxmlformats.org/officeDocument/2006/math" xmlns:v="urn:schemas-microsoft-com:vml" xmlns:wp14="http://schemas.microsoft.com/office/word/2010/wordprocessingDrawing" xmlns:wp="http://schemas.openxmlformats.org/drawingml/2006/wordprocessingDrawing" xmlns:w10="urn:schemas-microsoft-com:office:word" xmlns:w="http://schemas.openxmlformats.org/wordprocessingml/2006/main" xmlns:w14="http://schemas.microsoft.com/office/word/2010/wordml" xmlns:w15="http://schemas.microsoft.com/office/word/2012/wordml" xmlns:wpg="http://schemas.microsoft.com/office/word/2010/wordprocessingGroup" xmlns:wpi="http://schemas.microsoft.com/office/word/2010/wordprocessingInk" xmlns:wne="http://schemas.microsoft.com/office/word/2006/wordml" xmlns:wps="http://schemas.microsoft.com/office/word/2010/wordprocessingShape" mc:Ignorable="w14 w15 wp14">
   <w:body>
+    <w:p>
+      <w:pPr>
+        <w:rPr>
+          <w:lang w:val="en-US"/>
+        </w:rPr>
+      </w:pPr>
+      <w:r>
+        <w:rPr>
+          <w:lang w:val="en-US"/>
+        </w:rPr>
+        <w:t xml:space="preserve">Build container </w:t>
+      </w:r>
+      <w:bookmarkStart w:id="0" w:name="_GoBack"/>
+      <w:bookmarkEnd w:id="0"/>
+    </w:p>
+    <w:p>
+      <w:pPr>
+        <w:ind w:firstLine="720"/>
+        <w:rPr>
+          <w:lang w:val="en-US"/>
+        </w:rPr>
+      </w:pPr>
+      <w:r>
+        <w:rPr>
+          <w:lang w:val="en-US"/>
+        </w:rPr>
+        <w:t xml:space="preserve"> </w:t>
+      </w:r>
+      <w:proofErr w:type="gramStart"/>
+      <w:r>
+        <w:rPr>
+          <w:lang w:val="en-US"/>
+        </w:rPr>
+        <w:t>docker</w:t>
+      </w:r>
+      <w:proofErr w:type="gramEnd"/>
+      <w:r>
+        <w:rPr>
+          <w:lang w:val="en-US"/>
+        </w:rPr>
+        <w:t xml:space="preserve"> run –p localport:machineport image id</w:t>
+      </w:r>
+    </w:p>
+    <w:p>
+      <w:pPr>
+        <w:rPr>
+          <w:lang w:val="en-US"/>
+        </w:rPr>
+      </w:pPr>
+    </w:p>
+    <w:p>
+      <w:pPr>
+        <w:rPr>
+          <w:lang w:val="en-US"/>
+        </w:rPr>
+      </w:pPr>
+      <w:r>
+        <w:rPr>
+          <w:lang w:val="en-US"/>
+        </w:rPr>
+        <w:t>Run container</w:t>
+      </w:r>
+    </w:p>
+    <w:p>
+      <w:pPr>
+        <w:ind w:firstLine="720"/>
+        <w:rPr>
+          <w:lang w:val="en-US"/>
+        </w:rPr>
+      </w:pPr>
+      <w:r>
+        <w:rPr>
+          <w:lang w:val="en-US"/>
+        </w:rPr>
+        <w:t xml:space="preserve"> </w:t>
+      </w:r>
+      <w:proofErr w:type="gramStart"/>
+      <w:r>
+        <w:rPr>
+          <w:lang w:val="en-US"/>
+        </w:rPr>
+        <w:t>docker</w:t>
+      </w:r>
+      <w:proofErr w:type="gramEnd"/>
+      <w:r>
+        <w:rPr>
+          <w:lang w:val="en-US"/>
+        </w:rPr>
+        <w:t xml:space="preserve"> start container Id/ container name</w:t>
+      </w:r>
+    </w:p>
     <w:p>
       <w:r>
         <w:t xml:space="preserve">1. Build project Maven </w:t>
@@ -339,6 +430,7 @@
           <w:szCs w:val="24"/>
           <w:lang w:eastAsia="vi-VN"/>
         </w:rPr>
+        <w:lastRenderedPageBreak/>
         <w:t xml:space="preserve">Nếu không có lệnh nào được cung cấp khi khởi động container, </w:t>
       </w:r>
       <w:r>
@@ -492,7 +584,6 @@
         <w:rPr>
           <w:lang w:val="en-US"/>
         </w:rPr>
-        <w:lastRenderedPageBreak/>
         <w:t xml:space="preserve">Kết hợp cả 2 </w:t>
       </w:r>
     </w:p>
@@ -591,7 +682,8 @@
       <w:r>
         <w:rPr>
           <w:b/>
-          <w:lang w:val="en-US"/>
+          <w:noProof/>
+          <w:lang w:eastAsia="vi-VN"/>
         </w:rPr>
         <w:drawing>
           <wp:inline distT="0" distB="0" distL="0" distR="0" wp14:anchorId="634D1EA0" wp14:editId="209CC368">
@@ -629,8 +721,6 @@
           </wp:inline>
         </w:drawing>
       </w:r>
-      <w:bookmarkStart w:id="0" w:name="_GoBack"/>
-      <w:bookmarkEnd w:id="0"/>
     </w:p>
     <w:p>
       <w:pPr>
@@ -783,6 +873,7 @@
           <w:b/>
           <w:lang w:val="en-US"/>
         </w:rPr>
+        <w:lastRenderedPageBreak/>
         <w:t xml:space="preserve">docker volume prune </w:t>
       </w:r>
     </w:p>

</xml_diff>

<commit_message>
PUSH note about attatched & detached mode container"
</commit_message>
<xml_diff>
--- a/1 Số note của tôi.docx
+++ b/1 Số note của tôi.docx
@@ -14,8 +14,6 @@
         </w:rPr>
         <w:t xml:space="preserve">Build container </w:t>
       </w:r>
-      <w:bookmarkStart w:id="0" w:name="_GoBack"/>
-      <w:bookmarkEnd w:id="0"/>
     </w:p>
     <w:p>
       <w:pPr>
@@ -925,6 +923,356 @@
         </w:rPr>
       </w:pPr>
     </w:p>
+    <w:p>
+      <w:pPr>
+        <w:rPr>
+          <w:b/>
+          <w:lang w:val="en-US"/>
+        </w:rPr>
+      </w:pPr>
+      <w:r>
+        <w:rPr>
+          <w:b/>
+          <w:lang w:val="en-US"/>
+        </w:rPr>
+        <w:t xml:space="preserve">Attached &amp; Detached </w:t>
+      </w:r>
+    </w:p>
+    <w:p>
+      <w:pPr>
+        <w:pStyle w:val="oancuaDanhsach"/>
+        <w:numPr>
+          <w:ilvl w:val="0"/>
+          <w:numId w:val="7"/>
+        </w:numPr>
+        <w:rPr>
+          <w:lang w:val="en-US"/>
+        </w:rPr>
+      </w:pPr>
+      <w:r>
+        <w:rPr>
+          <w:lang w:val="en-US"/>
+        </w:rPr>
+        <w:t>When using the “run” command -&gt; attached mode is default</w:t>
+      </w:r>
+    </w:p>
+    <w:p>
+      <w:pPr>
+        <w:pStyle w:val="oancuaDanhsach"/>
+        <w:numPr>
+          <w:ilvl w:val="0"/>
+          <w:numId w:val="7"/>
+        </w:numPr>
+        <w:rPr>
+          <w:lang w:val="en-US"/>
+        </w:rPr>
+      </w:pPr>
+      <w:r>
+        <w:rPr>
+          <w:lang w:val="en-US"/>
+        </w:rPr>
+        <w:t>When using the “</w:t>
+      </w:r>
+      <w:r>
+        <w:rPr>
+          <w:lang w:val="en-US"/>
+        </w:rPr>
+        <w:t>start</w:t>
+      </w:r>
+      <w:r>
+        <w:rPr>
+          <w:lang w:val="en-US"/>
+        </w:rPr>
+        <w:t xml:space="preserve">” command -&gt; </w:t>
+      </w:r>
+      <w:r>
+        <w:rPr>
+          <w:lang w:val="en-US"/>
+        </w:rPr>
+        <w:t>detached</w:t>
+      </w:r>
+      <w:r>
+        <w:rPr>
+          <w:lang w:val="en-US"/>
+        </w:rPr>
+        <w:t xml:space="preserve"> mode is default</w:t>
+      </w:r>
+    </w:p>
+    <w:p>
+      <w:pPr>
+        <w:pStyle w:val="oancuaDanhsach"/>
+        <w:rPr>
+          <w:lang w:val="en-US"/>
+        </w:rPr>
+      </w:pPr>
+    </w:p>
+    <w:p>
+      <w:pPr>
+        <w:pStyle w:val="oancuaDanhsach"/>
+        <w:rPr>
+          <w:lang w:val="en-US"/>
+        </w:rPr>
+      </w:pPr>
+      <w:r>
+        <w:rPr>
+          <w:lang w:val="en-US"/>
+        </w:rPr>
+        <w:t>Attached: listening to the out put of that container</w:t>
+      </w:r>
+    </w:p>
+    <w:p>
+      <w:pPr>
+        <w:pStyle w:val="oancuaDanhsach"/>
+        <w:rPr>
+          <w:lang w:val="en-US"/>
+        </w:rPr>
+      </w:pPr>
+    </w:p>
+    <w:p>
+      <w:pPr>
+        <w:pStyle w:val="oancuaDanhsach"/>
+        <w:rPr>
+          <w:lang w:val="en-US"/>
+        </w:rPr>
+      </w:pPr>
+      <w:r>
+        <w:rPr>
+          <w:lang w:val="en-US"/>
+        </w:rPr>
+        <w:t>We can config to start/ run in our mode</w:t>
+      </w:r>
+    </w:p>
+    <w:p>
+      <w:pPr>
+        <w:pStyle w:val="oancuaDanhsach"/>
+        <w:numPr>
+          <w:ilvl w:val="1"/>
+          <w:numId w:val="7"/>
+        </w:numPr>
+        <w:rPr>
+          <w:lang w:val="en-US"/>
+        </w:rPr>
+      </w:pPr>
+      <w:r>
+        <w:rPr>
+          <w:lang w:val="en-US"/>
+        </w:rPr>
+        <w:t>docker start</w:t>
+      </w:r>
+      <w:bookmarkStart w:id="0" w:name="_GoBack"/>
+      <w:bookmarkEnd w:id="0"/>
+      <w:r>
+        <w:rPr>
+          <w:lang w:val="en-US"/>
+        </w:rPr>
+        <w:t xml:space="preserve"> –a/-d </w:t>
+      </w:r>
+      <w:r>
+        <w:rPr>
+          <w:lang w:val="en-US"/>
+        </w:rPr>
+        <w:t>container-id/container-name</w:t>
+      </w:r>
+    </w:p>
+    <w:p>
+      <w:pPr>
+        <w:pStyle w:val="oancuaDanhsach"/>
+        <w:numPr>
+          <w:ilvl w:val="1"/>
+          <w:numId w:val="7"/>
+        </w:numPr>
+        <w:rPr>
+          <w:lang w:val="en-US"/>
+        </w:rPr>
+      </w:pPr>
+      <w:r>
+        <w:rPr>
+          <w:lang w:val="en-US"/>
+        </w:rPr>
+        <w:t>docker run –a/-d container-id/container-name</w:t>
+      </w:r>
+    </w:p>
+    <w:p>
+      <w:pPr>
+        <w:pStyle w:val="oancuaDanhsach"/>
+        <w:ind w:left="1440"/>
+        <w:rPr>
+          <w:lang w:val="en-US"/>
+        </w:rPr>
+      </w:pPr>
+    </w:p>
+    <w:p>
+      <w:pPr>
+        <w:pStyle w:val="oancuaDanhsach"/>
+        <w:rPr>
+          <w:lang w:val="en-US"/>
+        </w:rPr>
+      </w:pPr>
+      <w:r>
+        <w:rPr>
+          <w:lang w:val="en-US"/>
+        </w:rPr>
+        <w:t xml:space="preserve">We can run it in attatch mode with: </w:t>
+      </w:r>
+    </w:p>
+    <w:p>
+      <w:pPr>
+        <w:pStyle w:val="oancuaDanhsach"/>
+        <w:numPr>
+          <w:ilvl w:val="1"/>
+          <w:numId w:val="7"/>
+        </w:numPr>
+        <w:rPr>
+          <w:lang w:val="en-US"/>
+        </w:rPr>
+      </w:pPr>
+      <w:r>
+        <w:rPr>
+          <w:lang w:val="en-US"/>
+        </w:rPr>
+        <w:t>docker attach container-id/container-name</w:t>
+      </w:r>
+    </w:p>
+    <w:p>
+      <w:pPr>
+        <w:pStyle w:val="oancuaDanhsach"/>
+        <w:ind w:left="1440"/>
+        <w:rPr>
+          <w:lang w:val="en-US"/>
+        </w:rPr>
+      </w:pPr>
+    </w:p>
+    <w:p>
+      <w:pPr>
+        <w:pStyle w:val="oancuaDanhsach"/>
+        <w:rPr>
+          <w:lang w:val="en-US"/>
+        </w:rPr>
+      </w:pPr>
+      <w:r>
+        <w:rPr>
+          <w:lang w:val="en-US"/>
+        </w:rPr>
+        <w:t xml:space="preserve">Or we can read the </w:t>
+      </w:r>
+      <w:r>
+        <w:rPr>
+          <w:lang w:val="en-US"/>
+        </w:rPr>
+        <w:t xml:space="preserve">log of detached mode with: </w:t>
+      </w:r>
+    </w:p>
+    <w:p>
+      <w:pPr>
+        <w:pStyle w:val="oancuaDanhsach"/>
+        <w:numPr>
+          <w:ilvl w:val="1"/>
+          <w:numId w:val="7"/>
+        </w:numPr>
+        <w:rPr>
+          <w:lang w:val="en-US"/>
+        </w:rPr>
+      </w:pPr>
+      <w:r>
+        <w:rPr>
+          <w:lang w:val="en-US"/>
+        </w:rPr>
+        <w:t xml:space="preserve">docker logs </w:t>
+      </w:r>
+      <w:r>
+        <w:rPr>
+          <w:lang w:val="en-US"/>
+        </w:rPr>
+        <w:t>container-id/container-name</w:t>
+      </w:r>
+      <w:r>
+        <w:rPr>
+          <w:lang w:val="en-US"/>
+        </w:rPr>
+        <w:t xml:space="preserve"> ( we can see what was print )</w:t>
+      </w:r>
+    </w:p>
+    <w:p>
+      <w:pPr>
+        <w:pStyle w:val="oancuaDanhsach"/>
+        <w:numPr>
+          <w:ilvl w:val="1"/>
+          <w:numId w:val="7"/>
+        </w:numPr>
+        <w:rPr>
+          <w:lang w:val="en-US"/>
+        </w:rPr>
+      </w:pPr>
+      <w:r>
+        <w:rPr>
+          <w:lang w:val="en-US"/>
+        </w:rPr>
+        <w:t xml:space="preserve">docker logs –f </w:t>
+      </w:r>
+      <w:r>
+        <w:rPr>
+          <w:lang w:val="en-US"/>
+        </w:rPr>
+        <w:t>container-id/container-name</w:t>
+      </w:r>
+      <w:r>
+        <w:rPr>
+          <w:lang w:val="en-US"/>
+        </w:rPr>
+        <w:t xml:space="preserve"> </w:t>
+      </w:r>
+      <w:r>
+        <w:rPr>
+          <w:lang w:val="en-US"/>
+        </w:rPr>
+        <w:t>( we can</w:t>
+      </w:r>
+      <w:r>
+        <w:rPr>
+          <w:lang w:val="en-US"/>
+        </w:rPr>
+        <w:t xml:space="preserve"> see and listening</w:t>
+      </w:r>
+      <w:r>
+        <w:rPr>
+          <w:lang w:val="en-US"/>
+        </w:rPr>
+        <w:t xml:space="preserve"> )</w:t>
+      </w:r>
+    </w:p>
+    <w:p>
+      <w:pPr>
+        <w:pStyle w:val="oancuaDanhsach"/>
+        <w:rPr>
+          <w:lang w:val="en-US"/>
+        </w:rPr>
+      </w:pPr>
+    </w:p>
+    <w:p>
+      <w:pPr>
+        <w:rPr>
+          <w:lang w:val="en-US"/>
+        </w:rPr>
+      </w:pPr>
+      <w:r>
+        <w:rPr>
+          <w:lang w:val="en-US"/>
+        </w:rPr>
+        <w:tab/>
+      </w:r>
+      <w:r>
+        <w:rPr>
+          <w:lang w:val="en-US"/>
+        </w:rPr>
+        <w:tab/>
+      </w:r>
+      <w:r>
+        <w:rPr>
+          <w:lang w:val="en-US"/>
+        </w:rPr>
+        <w:tab/>
+      </w:r>
+    </w:p>
     <w:sectPr>
       <w:pgSz w:w="11906" w:h="16838"/>
       <w:pgMar w:top="1440" w:right="1440" w:bottom="1440" w:left="1440" w:header="708" w:footer="708" w:gutter="0"/>
@@ -938,6 +1286,232 @@
 <file path=word/numbering.xml><?xml version="1.0" encoding="utf-8"?>
 <w:numbering xmlns:wpc="http://schemas.microsoft.com/office/word/2010/wordprocessingCanvas" xmlns:mc="http://schemas.openxmlformats.org/markup-compatibility/2006" xmlns:o="urn:schemas-microsoft-com:office:office" xmlns:r="http://schemas.openxmlformats.org/officeDocument/2006/relationships" xmlns:m="http://schemas.openxmlformats.org/officeDocument/2006/math" xmlns:v="urn:schemas-microsoft-com:vml" xmlns:wp14="http://schemas.microsoft.com/office/word/2010/wordprocessingDrawing" xmlns:wp="http://schemas.openxmlformats.org/drawingml/2006/wordprocessingDrawing" xmlns:w10="urn:schemas-microsoft-com:office:word" xmlns:w="http://schemas.openxmlformats.org/wordprocessingml/2006/main" xmlns:w14="http://schemas.microsoft.com/office/word/2010/wordml" xmlns:w15="http://schemas.microsoft.com/office/word/2012/wordml" xmlns:wpg="http://schemas.microsoft.com/office/word/2010/wordprocessingGroup" xmlns:wpi="http://schemas.microsoft.com/office/word/2010/wordprocessingInk" xmlns:wne="http://schemas.microsoft.com/office/word/2006/wordml" xmlns:wps="http://schemas.microsoft.com/office/word/2010/wordprocessingShape" mc:Ignorable="w14 w15 wp14">
   <w:abstractNum w:abstractNumId="0">
+    <w:nsid w:val="283D65AF"/>
+    <w:multiLevelType w:val="hybridMultilevel"/>
+    <w:tmpl w:val="CACEEA04"/>
+    <w:lvl w:ilvl="0" w:tplc="042A0001">
+      <w:start w:val="1"/>
+      <w:numFmt w:val="bullet"/>
+      <w:lvlText w:val=""/>
+      <w:lvlJc w:val="left"/>
+      <w:pPr>
+        <w:ind w:left="720" w:hanging="360"/>
+      </w:pPr>
+      <w:rPr>
+        <w:rFonts w:ascii="Symbol" w:hAnsi="Symbol" w:hint="default"/>
+      </w:rPr>
+    </w:lvl>
+    <w:lvl w:ilvl="1" w:tplc="042A0003">
+      <w:start w:val="1"/>
+      <w:numFmt w:val="bullet"/>
+      <w:lvlText w:val="o"/>
+      <w:lvlJc w:val="left"/>
+      <w:pPr>
+        <w:ind w:left="1440" w:hanging="360"/>
+      </w:pPr>
+      <w:rPr>
+        <w:rFonts w:ascii="Courier New" w:hAnsi="Courier New" w:cs="Courier New" w:hint="default"/>
+      </w:rPr>
+    </w:lvl>
+    <w:lvl w:ilvl="2" w:tplc="042A0005" w:tentative="1">
+      <w:start w:val="1"/>
+      <w:numFmt w:val="bullet"/>
+      <w:lvlText w:val=""/>
+      <w:lvlJc w:val="left"/>
+      <w:pPr>
+        <w:ind w:left="2160" w:hanging="360"/>
+      </w:pPr>
+      <w:rPr>
+        <w:rFonts w:ascii="Wingdings" w:hAnsi="Wingdings" w:hint="default"/>
+      </w:rPr>
+    </w:lvl>
+    <w:lvl w:ilvl="3" w:tplc="042A0001" w:tentative="1">
+      <w:start w:val="1"/>
+      <w:numFmt w:val="bullet"/>
+      <w:lvlText w:val=""/>
+      <w:lvlJc w:val="left"/>
+      <w:pPr>
+        <w:ind w:left="2880" w:hanging="360"/>
+      </w:pPr>
+      <w:rPr>
+        <w:rFonts w:ascii="Symbol" w:hAnsi="Symbol" w:hint="default"/>
+      </w:rPr>
+    </w:lvl>
+    <w:lvl w:ilvl="4" w:tplc="042A0003" w:tentative="1">
+      <w:start w:val="1"/>
+      <w:numFmt w:val="bullet"/>
+      <w:lvlText w:val="o"/>
+      <w:lvlJc w:val="left"/>
+      <w:pPr>
+        <w:ind w:left="3600" w:hanging="360"/>
+      </w:pPr>
+      <w:rPr>
+        <w:rFonts w:ascii="Courier New" w:hAnsi="Courier New" w:cs="Courier New" w:hint="default"/>
+      </w:rPr>
+    </w:lvl>
+    <w:lvl w:ilvl="5" w:tplc="042A0005" w:tentative="1">
+      <w:start w:val="1"/>
+      <w:numFmt w:val="bullet"/>
+      <w:lvlText w:val=""/>
+      <w:lvlJc w:val="left"/>
+      <w:pPr>
+        <w:ind w:left="4320" w:hanging="360"/>
+      </w:pPr>
+      <w:rPr>
+        <w:rFonts w:ascii="Wingdings" w:hAnsi="Wingdings" w:hint="default"/>
+      </w:rPr>
+    </w:lvl>
+    <w:lvl w:ilvl="6" w:tplc="042A0001" w:tentative="1">
+      <w:start w:val="1"/>
+      <w:numFmt w:val="bullet"/>
+      <w:lvlText w:val=""/>
+      <w:lvlJc w:val="left"/>
+      <w:pPr>
+        <w:ind w:left="5040" w:hanging="360"/>
+      </w:pPr>
+      <w:rPr>
+        <w:rFonts w:ascii="Symbol" w:hAnsi="Symbol" w:hint="default"/>
+      </w:rPr>
+    </w:lvl>
+    <w:lvl w:ilvl="7" w:tplc="042A0003" w:tentative="1">
+      <w:start w:val="1"/>
+      <w:numFmt w:val="bullet"/>
+      <w:lvlText w:val="o"/>
+      <w:lvlJc w:val="left"/>
+      <w:pPr>
+        <w:ind w:left="5760" w:hanging="360"/>
+      </w:pPr>
+      <w:rPr>
+        <w:rFonts w:ascii="Courier New" w:hAnsi="Courier New" w:cs="Courier New" w:hint="default"/>
+      </w:rPr>
+    </w:lvl>
+    <w:lvl w:ilvl="8" w:tplc="042A0005" w:tentative="1">
+      <w:start w:val="1"/>
+      <w:numFmt w:val="bullet"/>
+      <w:lvlText w:val=""/>
+      <w:lvlJc w:val="left"/>
+      <w:pPr>
+        <w:ind w:left="6480" w:hanging="360"/>
+      </w:pPr>
+      <w:rPr>
+        <w:rFonts w:ascii="Wingdings" w:hAnsi="Wingdings" w:hint="default"/>
+      </w:rPr>
+    </w:lvl>
+  </w:abstractNum>
+  <w:abstractNum w:abstractNumId="1">
+    <w:nsid w:val="475C45E8"/>
+    <w:multiLevelType w:val="hybridMultilevel"/>
+    <w:tmpl w:val="137A91D0"/>
+    <w:lvl w:ilvl="0" w:tplc="042A0001">
+      <w:start w:val="1"/>
+      <w:numFmt w:val="bullet"/>
+      <w:lvlText w:val=""/>
+      <w:lvlJc w:val="left"/>
+      <w:pPr>
+        <w:ind w:left="720" w:hanging="360"/>
+      </w:pPr>
+      <w:rPr>
+        <w:rFonts w:ascii="Symbol" w:hAnsi="Symbol" w:hint="default"/>
+      </w:rPr>
+    </w:lvl>
+    <w:lvl w:ilvl="1" w:tplc="042A0003" w:tentative="1">
+      <w:start w:val="1"/>
+      <w:numFmt w:val="bullet"/>
+      <w:lvlText w:val="o"/>
+      <w:lvlJc w:val="left"/>
+      <w:pPr>
+        <w:ind w:left="1440" w:hanging="360"/>
+      </w:pPr>
+      <w:rPr>
+        <w:rFonts w:ascii="Courier New" w:hAnsi="Courier New" w:cs="Courier New" w:hint="default"/>
+      </w:rPr>
+    </w:lvl>
+    <w:lvl w:ilvl="2" w:tplc="042A0005" w:tentative="1">
+      <w:start w:val="1"/>
+      <w:numFmt w:val="bullet"/>
+      <w:lvlText w:val=""/>
+      <w:lvlJc w:val="left"/>
+      <w:pPr>
+        <w:ind w:left="2160" w:hanging="360"/>
+      </w:pPr>
+      <w:rPr>
+        <w:rFonts w:ascii="Wingdings" w:hAnsi="Wingdings" w:hint="default"/>
+      </w:rPr>
+    </w:lvl>
+    <w:lvl w:ilvl="3" w:tplc="042A0001" w:tentative="1">
+      <w:start w:val="1"/>
+      <w:numFmt w:val="bullet"/>
+      <w:lvlText w:val=""/>
+      <w:lvlJc w:val="left"/>
+      <w:pPr>
+        <w:ind w:left="2880" w:hanging="360"/>
+      </w:pPr>
+      <w:rPr>
+        <w:rFonts w:ascii="Symbol" w:hAnsi="Symbol" w:hint="default"/>
+      </w:rPr>
+    </w:lvl>
+    <w:lvl w:ilvl="4" w:tplc="042A0003" w:tentative="1">
+      <w:start w:val="1"/>
+      <w:numFmt w:val="bullet"/>
+      <w:lvlText w:val="o"/>
+      <w:lvlJc w:val="left"/>
+      <w:pPr>
+        <w:ind w:left="3600" w:hanging="360"/>
+      </w:pPr>
+      <w:rPr>
+        <w:rFonts w:ascii="Courier New" w:hAnsi="Courier New" w:cs="Courier New" w:hint="default"/>
+      </w:rPr>
+    </w:lvl>
+    <w:lvl w:ilvl="5" w:tplc="042A0005" w:tentative="1">
+      <w:start w:val="1"/>
+      <w:numFmt w:val="bullet"/>
+      <w:lvlText w:val=""/>
+      <w:lvlJc w:val="left"/>
+      <w:pPr>
+        <w:ind w:left="4320" w:hanging="360"/>
+      </w:pPr>
+      <w:rPr>
+        <w:rFonts w:ascii="Wingdings" w:hAnsi="Wingdings" w:hint="default"/>
+      </w:rPr>
+    </w:lvl>
+    <w:lvl w:ilvl="6" w:tplc="042A0001" w:tentative="1">
+      <w:start w:val="1"/>
+      <w:numFmt w:val="bullet"/>
+      <w:lvlText w:val=""/>
+      <w:lvlJc w:val="left"/>
+      <w:pPr>
+        <w:ind w:left="5040" w:hanging="360"/>
+      </w:pPr>
+      <w:rPr>
+        <w:rFonts w:ascii="Symbol" w:hAnsi="Symbol" w:hint="default"/>
+      </w:rPr>
+    </w:lvl>
+    <w:lvl w:ilvl="7" w:tplc="042A0003" w:tentative="1">
+      <w:start w:val="1"/>
+      <w:numFmt w:val="bullet"/>
+      <w:lvlText w:val="o"/>
+      <w:lvlJc w:val="left"/>
+      <w:pPr>
+        <w:ind w:left="5760" w:hanging="360"/>
+      </w:pPr>
+      <w:rPr>
+        <w:rFonts w:ascii="Courier New" w:hAnsi="Courier New" w:cs="Courier New" w:hint="default"/>
+      </w:rPr>
+    </w:lvl>
+    <w:lvl w:ilvl="8" w:tplc="042A0005" w:tentative="1">
+      <w:start w:val="1"/>
+      <w:numFmt w:val="bullet"/>
+      <w:lvlText w:val=""/>
+      <w:lvlJc w:val="left"/>
+      <w:pPr>
+        <w:ind w:left="6480" w:hanging="360"/>
+      </w:pPr>
+      <w:rPr>
+        <w:rFonts w:ascii="Wingdings" w:hAnsi="Wingdings" w:hint="default"/>
+      </w:rPr>
+    </w:lvl>
+  </w:abstractNum>
+  <w:abstractNum w:abstractNumId="2">
     <w:nsid w:val="4EEF73D2"/>
     <w:multiLevelType w:val="multilevel"/>
     <w:tmpl w:val="2384D526"/>
@@ -1086,7 +1660,7 @@
       </w:rPr>
     </w:lvl>
   </w:abstractNum>
-  <w:abstractNum w:abstractNumId="1">
+  <w:abstractNum w:abstractNumId="3">
     <w:nsid w:val="5DB830A0"/>
     <w:multiLevelType w:val="hybridMultilevel"/>
     <w:tmpl w:val="2BD01D76"/>
@@ -1172,7 +1746,7 @@
       </w:pPr>
     </w:lvl>
   </w:abstractNum>
-  <w:abstractNum w:abstractNumId="2">
+  <w:abstractNum w:abstractNumId="4">
     <w:nsid w:val="70F23A5A"/>
     <w:multiLevelType w:val="multilevel"/>
     <w:tmpl w:val="BB3A24C0"/>
@@ -1289,7 +1863,120 @@
       </w:pPr>
     </w:lvl>
   </w:abstractNum>
-  <w:abstractNum w:abstractNumId="3">
+  <w:abstractNum w:abstractNumId="5">
+    <w:nsid w:val="76AB50F4"/>
+    <w:multiLevelType w:val="hybridMultilevel"/>
+    <w:tmpl w:val="EE0C06D6"/>
+    <w:lvl w:ilvl="0" w:tplc="042A0001">
+      <w:start w:val="1"/>
+      <w:numFmt w:val="bullet"/>
+      <w:lvlText w:val=""/>
+      <w:lvlJc w:val="left"/>
+      <w:pPr>
+        <w:ind w:left="1440" w:hanging="360"/>
+      </w:pPr>
+      <w:rPr>
+        <w:rFonts w:ascii="Symbol" w:hAnsi="Symbol" w:hint="default"/>
+      </w:rPr>
+    </w:lvl>
+    <w:lvl w:ilvl="1" w:tplc="042A0003" w:tentative="1">
+      <w:start w:val="1"/>
+      <w:numFmt w:val="bullet"/>
+      <w:lvlText w:val="o"/>
+      <w:lvlJc w:val="left"/>
+      <w:pPr>
+        <w:ind w:left="2160" w:hanging="360"/>
+      </w:pPr>
+      <w:rPr>
+        <w:rFonts w:ascii="Courier New" w:hAnsi="Courier New" w:cs="Courier New" w:hint="default"/>
+      </w:rPr>
+    </w:lvl>
+    <w:lvl w:ilvl="2" w:tplc="042A0005" w:tentative="1">
+      <w:start w:val="1"/>
+      <w:numFmt w:val="bullet"/>
+      <w:lvlText w:val=""/>
+      <w:lvlJc w:val="left"/>
+      <w:pPr>
+        <w:ind w:left="2880" w:hanging="360"/>
+      </w:pPr>
+      <w:rPr>
+        <w:rFonts w:ascii="Wingdings" w:hAnsi="Wingdings" w:hint="default"/>
+      </w:rPr>
+    </w:lvl>
+    <w:lvl w:ilvl="3" w:tplc="042A0001" w:tentative="1">
+      <w:start w:val="1"/>
+      <w:numFmt w:val="bullet"/>
+      <w:lvlText w:val=""/>
+      <w:lvlJc w:val="left"/>
+      <w:pPr>
+        <w:ind w:left="3600" w:hanging="360"/>
+      </w:pPr>
+      <w:rPr>
+        <w:rFonts w:ascii="Symbol" w:hAnsi="Symbol" w:hint="default"/>
+      </w:rPr>
+    </w:lvl>
+    <w:lvl w:ilvl="4" w:tplc="042A0003" w:tentative="1">
+      <w:start w:val="1"/>
+      <w:numFmt w:val="bullet"/>
+      <w:lvlText w:val="o"/>
+      <w:lvlJc w:val="left"/>
+      <w:pPr>
+        <w:ind w:left="4320" w:hanging="360"/>
+      </w:pPr>
+      <w:rPr>
+        <w:rFonts w:ascii="Courier New" w:hAnsi="Courier New" w:cs="Courier New" w:hint="default"/>
+      </w:rPr>
+    </w:lvl>
+    <w:lvl w:ilvl="5" w:tplc="042A0005" w:tentative="1">
+      <w:start w:val="1"/>
+      <w:numFmt w:val="bullet"/>
+      <w:lvlText w:val=""/>
+      <w:lvlJc w:val="left"/>
+      <w:pPr>
+        <w:ind w:left="5040" w:hanging="360"/>
+      </w:pPr>
+      <w:rPr>
+        <w:rFonts w:ascii="Wingdings" w:hAnsi="Wingdings" w:hint="default"/>
+      </w:rPr>
+    </w:lvl>
+    <w:lvl w:ilvl="6" w:tplc="042A0001" w:tentative="1">
+      <w:start w:val="1"/>
+      <w:numFmt w:val="bullet"/>
+      <w:lvlText w:val=""/>
+      <w:lvlJc w:val="left"/>
+      <w:pPr>
+        <w:ind w:left="5760" w:hanging="360"/>
+      </w:pPr>
+      <w:rPr>
+        <w:rFonts w:ascii="Symbol" w:hAnsi="Symbol" w:hint="default"/>
+      </w:rPr>
+    </w:lvl>
+    <w:lvl w:ilvl="7" w:tplc="042A0003" w:tentative="1">
+      <w:start w:val="1"/>
+      <w:numFmt w:val="bullet"/>
+      <w:lvlText w:val="o"/>
+      <w:lvlJc w:val="left"/>
+      <w:pPr>
+        <w:ind w:left="6480" w:hanging="360"/>
+      </w:pPr>
+      <w:rPr>
+        <w:rFonts w:ascii="Courier New" w:hAnsi="Courier New" w:cs="Courier New" w:hint="default"/>
+      </w:rPr>
+    </w:lvl>
+    <w:lvl w:ilvl="8" w:tplc="042A0005" w:tentative="1">
+      <w:start w:val="1"/>
+      <w:numFmt w:val="bullet"/>
+      <w:lvlText w:val=""/>
+      <w:lvlJc w:val="left"/>
+      <w:pPr>
+        <w:ind w:left="7200" w:hanging="360"/>
+      </w:pPr>
+      <w:rPr>
+        <w:rFonts w:ascii="Wingdings" w:hAnsi="Wingdings" w:hint="default"/>
+      </w:rPr>
+    </w:lvl>
+  </w:abstractNum>
+  <w:abstractNum w:abstractNumId="6">
     <w:nsid w:val="7BF400D3"/>
     <w:multiLevelType w:val="hybridMultilevel"/>
     <w:tmpl w:val="806C510C"/>
@@ -1376,16 +2063,25 @@
     </w:lvl>
   </w:abstractNum>
   <w:num w:numId="1">
+    <w:abstractNumId w:val="4"/>
+  </w:num>
+  <w:num w:numId="2">
     <w:abstractNumId w:val="2"/>
   </w:num>
-  <w:num w:numId="2">
-    <w:abstractNumId w:val="0"/>
+  <w:num w:numId="3">
+    <w:abstractNumId w:val="6"/>
   </w:num>
-  <w:num w:numId="3">
+  <w:num w:numId="4">
     <w:abstractNumId w:val="3"/>
   </w:num>
-  <w:num w:numId="4">
+  <w:num w:numId="5">
     <w:abstractNumId w:val="1"/>
+  </w:num>
+  <w:num w:numId="6">
+    <w:abstractNumId w:val="5"/>
+  </w:num>
+  <w:num w:numId="7">
+    <w:abstractNumId w:val="0"/>
   </w:num>
 </w:numbering>
 </file>
@@ -1783,7 +2479,7 @@
   <w:style w:type="paragraph" w:default="1" w:styleId="Binhthng">
     <w:name w:val="Normal"/>
     <w:qFormat/>
-    <w:rsid w:val="00CA2218"/>
+    <w:rsid w:val="00A829CA"/>
   </w:style>
   <w:style w:type="paragraph" w:styleId="u3">
     <w:name w:val="heading 3"/>

</xml_diff>